<commit_message>
improved docx renderer added csv renderer and template added user calculator
</commit_message>
<xml_diff>
--- a/templates/invoice/renderer/company.docx
+++ b/templates/invoice/renderer/company.docx
@@ -6,10 +6,14 @@
       <w:pPr>
         <w:pStyle w:val="Normal"/>
         <w:jc w:val="left"/>
-        <w:rPr/>
+        <w:rPr>
+          <w:lang w:val="en-US"/>
+        </w:rPr>
       </w:pPr>
       <w:r>
-        <w:rPr/>
+        <w:rPr>
+          <w:lang w:val="en-US"/>
+        </w:rPr>
       </w:r>
     </w:p>
     <w:tbl>
@@ -59,6 +63,7 @@
                 <w:bCs w:val="false"/>
                 <w:sz w:val="20"/>
                 <w:szCs w:val="20"/>
+                <w:lang w:val="en-US"/>
               </w:rPr>
               <w:t>${customer.name}</w:t>
             </w:r>
@@ -83,6 +88,7 @@
                 <w:bCs w:val="false"/>
                 <w:sz w:val="20"/>
                 <w:szCs w:val="20"/>
+                <w:lang w:val="en-US"/>
               </w:rPr>
               <w:t>${customer.address}</w:t>
             </w:r>
@@ -98,10 +104,14 @@
             <w:pPr>
               <w:pStyle w:val="Normal"/>
               <w:jc w:val="right"/>
-              <w:rPr/>
-            </w:pPr>
-            <w:r>
-              <w:rPr/>
+              <w:rPr>
+                <w:lang w:val="en-US"/>
+              </w:rPr>
+            </w:pPr>
+            <w:r>
+              <w:rPr>
+                <w:lang w:val="en-US"/>
+              </w:rPr>
               <w:t>Date:</w:t>
             </w:r>
           </w:p>
@@ -123,6 +133,7 @@
             <w:r>
               <w:rPr>
                 <w:color w:val="00000A"/>
+                <w:lang w:val="en-US"/>
               </w:rPr>
               <w:t>${invoice.date}</w:t>
             </w:r>
@@ -141,10 +152,14 @@
           <w:p>
             <w:pPr>
               <w:pStyle w:val="Normal"/>
-              <w:rPr/>
-            </w:pPr>
-            <w:r>
-              <w:rPr/>
+              <w:rPr>
+                <w:lang w:val="en-US"/>
+              </w:rPr>
+            </w:pPr>
+            <w:r>
+              <w:rPr>
+                <w:lang w:val="en-US"/>
+              </w:rPr>
             </w:r>
           </w:p>
         </w:tc>
@@ -158,10 +173,14 @@
             <w:pPr>
               <w:pStyle w:val="Normal"/>
               <w:jc w:val="right"/>
-              <w:rPr/>
-            </w:pPr>
-            <w:r>
-              <w:rPr/>
+              <w:rPr>
+                <w:lang w:val="en-US"/>
+              </w:rPr>
+            </w:pPr>
+            <w:r>
+              <w:rPr>
+                <w:lang w:val="en-US"/>
+              </w:rPr>
               <w:t>Service date:</w:t>
             </w:r>
           </w:p>
@@ -176,13 +195,16 @@
             <w:pPr>
               <w:pStyle w:val="Normal"/>
               <w:jc w:val="right"/>
-              <w:rPr/>
-            </w:pPr>
-            <w:r>
-              <w:rPr>
-                <w:b w:val="false"/>
-                <w:bCs w:val="false"/>
-                <w:color w:val="00000A"/>
+              <w:rPr>
+                <w:lang w:val="en-US"/>
+              </w:rPr>
+            </w:pPr>
+            <w:r>
+              <w:rPr>
+                <w:b w:val="false"/>
+                <w:bCs w:val="false"/>
+                <w:color w:val="00000A"/>
+                <w:lang w:val="en-US"/>
               </w:rPr>
               <w:t>${</w:t>
             </w:r>
@@ -195,7 +217,7 @@
                 <w:kern w:val="2"/>
                 <w:sz w:val="20"/>
                 <w:szCs w:val="24"/>
-                <w:lang w:val="de-DE" w:eastAsia="zxx" w:bidi="zxx"/>
+                <w:lang w:val="en-US" w:eastAsia="zxx" w:bidi="zxx"/>
               </w:rPr>
               <w:t>query.month</w:t>
             </w:r>
@@ -204,13 +226,16 @@
             <w:pPr>
               <w:pStyle w:val="Normal"/>
               <w:jc w:val="right"/>
-              <w:rPr/>
-            </w:pPr>
-            <w:r>
-              <w:rPr>
-                <w:b w:val="false"/>
-                <w:bCs w:val="false"/>
-                <w:color w:val="00000A"/>
+              <w:rPr>
+                <w:lang w:val="en-US"/>
+              </w:rPr>
+            </w:pPr>
+            <w:r>
+              <w:rPr>
+                <w:b w:val="false"/>
+                <w:bCs w:val="false"/>
+                <w:color w:val="00000A"/>
+                <w:lang w:val="en-US"/>
               </w:rPr>
               <w:t>} ${</w:t>
             </w:r>
@@ -223,7 +248,7 @@
                 <w:kern w:val="2"/>
                 <w:sz w:val="20"/>
                 <w:szCs w:val="24"/>
-                <w:lang w:val="de-DE" w:eastAsia="zxx" w:bidi="zxx"/>
+                <w:lang w:val="en-US" w:eastAsia="zxx" w:bidi="zxx"/>
               </w:rPr>
               <w:t>query.year</w:t>
             </w:r>
@@ -244,6 +269,7 @@
                 <w:b w:val="false"/>
                 <w:bCs w:val="false"/>
                 <w:color w:val="00000A"/>
+                <w:lang w:val="en-US"/>
               </w:rPr>
               <w:t>}</w:t>
             </w:r>
@@ -262,10 +288,14 @@
           <w:p>
             <w:pPr>
               <w:pStyle w:val="Normal"/>
-              <w:rPr/>
-            </w:pPr>
-            <w:r>
-              <w:rPr/>
+              <w:rPr>
+                <w:lang w:val="en-US"/>
+              </w:rPr>
+            </w:pPr>
+            <w:r>
+              <w:rPr>
+                <w:lang w:val="en-US"/>
+              </w:rPr>
             </w:r>
           </w:p>
         </w:tc>
@@ -279,10 +309,14 @@
             <w:pPr>
               <w:pStyle w:val="Normal"/>
               <w:jc w:val="right"/>
-              <w:rPr/>
-            </w:pPr>
-            <w:r>
-              <w:rPr/>
+              <w:rPr>
+                <w:lang w:val="en-US"/>
+              </w:rPr>
+            </w:pPr>
+            <w:r>
+              <w:rPr>
+                <w:lang w:val="en-US"/>
+              </w:rPr>
               <w:t>Invoice number:</w:t>
             </w:r>
           </w:p>
@@ -304,6 +338,7 @@
             <w:r>
               <w:rPr>
                 <w:color w:val="00000A"/>
+                <w:lang w:val="en-US"/>
               </w:rPr>
               <w:t>${</w:t>
             </w:r>
@@ -314,13 +349,14 @@
                 <w:kern w:val="2"/>
                 <w:sz w:val="20"/>
                 <w:szCs w:val="24"/>
-                <w:lang w:val="de-DE" w:eastAsia="zxx" w:bidi="zxx"/>
+                <w:lang w:val="en-US" w:eastAsia="zxx" w:bidi="zxx"/>
               </w:rPr>
               <w:t>invoice.number</w:t>
             </w:r>
             <w:r>
               <w:rPr>
                 <w:color w:val="00000A"/>
+                <w:lang w:val="en-US"/>
               </w:rPr>
               <w:t>}</w:t>
             </w:r>
@@ -341,6 +377,7 @@
         <w:rPr>
           <w:sz w:val="20"/>
           <w:szCs w:val="20"/>
+          <w:lang w:val="en-US"/>
         </w:rPr>
         <w:br/>
       </w:r>
@@ -356,10 +393,14 @@
           <w:tab w:val="left" w:pos="0" w:leader="none"/>
         </w:tabs>
         <w:ind w:left="0" w:right="0" w:hanging="0"/>
-        <w:rPr/>
+        <w:rPr>
+          <w:lang w:val="en-US"/>
+        </w:rPr>
       </w:pPr>
       <w:r>
-        <w:rPr/>
+        <w:rPr>
+          <w:lang w:val="en-US"/>
+        </w:rPr>
         <w:t>${template.title}</w:t>
       </w:r>
     </w:p>
@@ -374,7 +415,7 @@
           <w:kern w:val="2"/>
           <w:sz w:val="20"/>
           <w:szCs w:val="24"/>
-          <w:lang w:val="de-DE" w:eastAsia="zxx" w:bidi="zxx"/>
+          <w:lang w:val="en-US" w:eastAsia="zxx" w:bidi="zxx"/>
         </w:rPr>
       </w:pPr>
       <w:r>
@@ -385,7 +426,7 @@
           <w:kern w:val="2"/>
           <w:sz w:val="20"/>
           <w:szCs w:val="24"/>
-          <w:lang w:val="de-DE" w:eastAsia="zxx" w:bidi="zxx"/>
+          <w:lang w:val="en-US" w:eastAsia="zxx" w:bidi="zxx"/>
         </w:rPr>
       </w:r>
     </w:p>
@@ -395,17 +436,47 @@
         <w:rPr/>
       </w:pPr>
       <w:r>
-        <w:rPr/>
-        <w:t>Dear Ladies and Gentlemen,</w:t>
+        <w:rPr>
+          <w:lang w:val="en-US"/>
+        </w:rPr>
+        <w:t xml:space="preserve">Dear </w:t>
+      </w:r>
+      <w:r>
+        <w:rPr>
+          <w:lang w:val="en-US"/>
+        </w:rPr>
+        <w:t>l</w:t>
+      </w:r>
+      <w:r>
+        <w:rPr>
+          <w:lang w:val="en-US"/>
+        </w:rPr>
+        <w:t xml:space="preserve">adies and </w:t>
+      </w:r>
+      <w:r>
+        <w:rPr>
+          <w:lang w:val="en-US"/>
+        </w:rPr>
+        <w:t>g</w:t>
+      </w:r>
+      <w:r>
+        <w:rPr>
+          <w:lang w:val="en-US"/>
+        </w:rPr>
+        <w:t>entlemen,</w:t>
       </w:r>
     </w:p>
     <w:p>
       <w:pPr>
         <w:pStyle w:val="Normal"/>
-        <w:rPr/>
+        <w:rPr>
+          <w:lang w:val="en-US"/>
+        </w:rPr>
       </w:pPr>
       <w:r>
-        <w:rPr/>
+        <w:rPr>
+          <w:lang w:val="en-US"/>
+        </w:rPr>
       </w:r>
     </w:p>
     <w:p>
@@ -414,17 +485,29 @@
         <w:rPr/>
       </w:pPr>
       <w:r>
-        <w:rPr/>
-        <w:t xml:space="preserve">We thank you for your order and charge for our services: </w:t>
+        <w:rPr>
+          <w:lang w:val="en-US"/>
+        </w:rPr>
+        <w:t>w</w:t>
+      </w:r>
+      <w:r>
+        <w:rPr>
+          <w:lang w:val="en-US"/>
+        </w:rPr>
+        <w:t xml:space="preserve">e thank you for your order and charge for our services: </w:t>
       </w:r>
     </w:p>
     <w:p>
       <w:pPr>
         <w:pStyle w:val="Normal"/>
-        <w:rPr/>
+        <w:rPr>
+          <w:lang w:val="en-US"/>
+        </w:rPr>
       </w:pPr>
       <w:r>
-        <w:rPr/>
+        <w:rPr>
+          <w:lang w:val="en-US"/>
+        </w:rPr>
       </w:r>
     </w:p>
     <w:p>
@@ -432,10 +515,13 @@
         <w:pStyle w:val="Normal"/>
         <w:rPr>
           <w:rFonts w:ascii="Calibri" w:hAnsi="Calibri"/>
+          <w:lang w:val="en-US"/>
         </w:rPr>
       </w:pPr>
       <w:r>
-        <w:rPr/>
+        <w:rPr>
+          <w:lang w:val="en-US"/>
+        </w:rPr>
       </w:r>
     </w:p>
     <w:tbl>
@@ -480,7 +566,9 @@
               <w:spacing w:before="0" w:after="0"/>
               <w:ind w:left="0" w:right="0" w:hanging="0"/>
               <w:jc w:val="left"/>
-              <w:rPr/>
+              <w:rPr>
+                <w:lang w:val="en-US"/>
+              </w:rPr>
             </w:pPr>
             <w:r>
               <w:rPr>
@@ -488,6 +576,7 @@
                 <w:bCs/>
                 <w:sz w:val="20"/>
                 <w:szCs w:val="20"/>
+                <w:lang w:val="en-US"/>
               </w:rPr>
               <w:t>Description</w:t>
             </w:r>
@@ -504,7 +593,9 @@
               <w:pStyle w:val="TableContents"/>
               <w:spacing w:before="0" w:after="0"/>
               <w:jc w:val="right"/>
-              <w:rPr/>
+              <w:rPr>
+                <w:lang w:val="en-US"/>
+              </w:rPr>
             </w:pPr>
             <w:r>
               <w:rPr>
@@ -512,6 +603,7 @@
                 <w:bCs/>
                 <w:sz w:val="20"/>
                 <w:szCs w:val="20"/>
+                <w:lang w:val="en-US"/>
               </w:rPr>
               <w:t>Amount</w:t>
             </w:r>
@@ -529,7 +621,9 @@
               <w:pStyle w:val="TableContents"/>
               <w:spacing w:before="0" w:after="0"/>
               <w:jc w:val="right"/>
-              <w:rPr/>
+              <w:rPr>
+                <w:lang w:val="en-US"/>
+              </w:rPr>
             </w:pPr>
             <w:r>
               <w:rPr>
@@ -537,6 +631,7 @@
                 <w:bCs/>
                 <w:sz w:val="20"/>
                 <w:szCs w:val="20"/>
+                <w:lang w:val="en-US"/>
               </w:rPr>
               <w:t>Unit price</w:t>
             </w:r>
@@ -554,7 +649,9 @@
               <w:pStyle w:val="TableContents"/>
               <w:spacing w:before="0" w:after="0"/>
               <w:jc w:val="right"/>
-              <w:rPr/>
+              <w:rPr>
+                <w:lang w:val="en-US"/>
+              </w:rPr>
             </w:pPr>
             <w:r>
               <w:rPr>
@@ -562,6 +659,7 @@
                 <w:bCs/>
                 <w:sz w:val="20"/>
                 <w:szCs w:val="20"/>
+                <w:lang w:val="en-US"/>
               </w:rPr>
               <w:t>Total price</w:t>
             </w:r>
@@ -584,12 +682,14 @@
               <w:rPr>
                 <w:sz w:val="4"/>
                 <w:szCs w:val="4"/>
+                <w:lang w:val="en-US"/>
               </w:rPr>
             </w:pPr>
             <w:r>
               <w:rPr>
                 <w:sz w:val="4"/>
                 <w:szCs w:val="4"/>
+                <w:lang w:val="en-US"/>
               </w:rPr>
             </w:r>
           </w:p>
@@ -607,10 +707,14 @@
             <w:pPr>
               <w:pStyle w:val="TableContents"/>
               <w:spacing w:before="57" w:after="0"/>
-              <w:rPr/>
-            </w:pPr>
-            <w:r>
-              <w:rPr/>
+              <w:rPr>
+                <w:lang w:val="en-US"/>
+              </w:rPr>
+            </w:pPr>
+            <w:r>
+              <w:rPr>
+                <w:lang w:val="en-US"/>
+              </w:rPr>
               <w:t>${entry.description}</w:t>
             </w:r>
           </w:p>
@@ -635,6 +739,7 @@
                 <w:color w:val="00000A"/>
                 <w:sz w:val="20"/>
                 <w:szCs w:val="20"/>
+                <w:lang w:val="en-US"/>
               </w:rPr>
               <w:t xml:space="preserve">${entry.amount} </w:t>
             </w:r>
@@ -660,6 +765,7 @@
                 <w:color w:val="00000A"/>
                 <w:sz w:val="20"/>
                 <w:szCs w:val="20"/>
+                <w:lang w:val="en-US"/>
               </w:rPr>
               <w:t xml:space="preserve">${entry.rate} </w:t>
             </w:r>
@@ -692,6 +798,7 @@
                 <w:color w:val="00000A"/>
                 <w:sz w:val="20"/>
                 <w:szCs w:val="20"/>
+                <w:lang w:val="en-US"/>
               </w:rPr>
               <w:t>${invoice.currency}</w:t>
             </w:r>
@@ -718,6 +825,7 @@
                 <w:color w:val="00000A"/>
                 <w:sz w:val="20"/>
                 <w:szCs w:val="20"/>
+                <w:lang w:val="en-US"/>
               </w:rPr>
               <w:t>${entry.total}</w:t>
             </w:r>
@@ -750,6 +858,7 @@
                 <w:color w:val="00000A"/>
                 <w:sz w:val="20"/>
                 <w:szCs w:val="20"/>
+                <w:lang w:val="en-US"/>
               </w:rPr>
               <w:t>${invoice.currency}</w:t>
             </w:r>
@@ -773,12 +882,14 @@
               <w:rPr>
                 <w:sz w:val="4"/>
                 <w:szCs w:val="4"/>
+                <w:lang w:val="en-US"/>
               </w:rPr>
             </w:pPr>
             <w:r>
               <w:rPr>
                 <w:sz w:val="4"/>
                 <w:szCs w:val="4"/>
+                <w:lang w:val="en-US"/>
               </w:rPr>
             </w:r>
           </w:p>
@@ -804,14 +915,17 @@
               <w:spacing w:before="57" w:after="0"/>
               <w:ind w:left="0" w:right="0" w:hanging="0"/>
               <w:jc w:val="right"/>
-              <w:rPr/>
-            </w:pPr>
-            <w:r>
-              <w:rPr>
-                <w:b w:val="false"/>
-                <w:bCs w:val="false"/>
-                <w:sz w:val="20"/>
-                <w:szCs w:val="20"/>
+              <w:rPr>
+                <w:lang w:val="en-US"/>
+              </w:rPr>
+            </w:pPr>
+            <w:r>
+              <w:rPr>
+                <w:b w:val="false"/>
+                <w:bCs w:val="false"/>
+                <w:sz w:val="20"/>
+                <w:szCs w:val="20"/>
+                <w:lang w:val="en-US"/>
               </w:rPr>
               <w:t>Invoice amount (net)</w:t>
             </w:r>
@@ -851,6 +965,7 @@
                 <w:color w:val="00000A"/>
                 <w:sz w:val="20"/>
                 <w:szCs w:val="20"/>
+                <w:lang w:val="en-US"/>
               </w:rPr>
               <w:t>${invoice.subtotal}</w:t>
             </w:r>
@@ -889,6 +1004,7 @@
                 <w:color w:val="00000A"/>
                 <w:sz w:val="20"/>
                 <w:szCs w:val="20"/>
+                <w:lang w:val="en-US"/>
               </w:rPr>
               <w:t>${invoice.currency}</w:t>
             </w:r>
@@ -908,14 +1024,17 @@
             <w:pPr>
               <w:pStyle w:val="TableContents"/>
               <w:jc w:val="right"/>
-              <w:rPr/>
-            </w:pPr>
-            <w:r>
-              <w:rPr>
-                <w:b w:val="false"/>
-                <w:bCs w:val="false"/>
-                <w:sz w:val="20"/>
-                <w:szCs w:val="20"/>
+              <w:rPr>
+                <w:lang w:val="en-US"/>
+              </w:rPr>
+            </w:pPr>
+            <w:r>
+              <w:rPr>
+                <w:b w:val="false"/>
+                <w:bCs w:val="false"/>
+                <w:sz w:val="20"/>
+                <w:szCs w:val="20"/>
+                <w:lang w:val="en-US"/>
               </w:rPr>
               <w:t>${invoice.vat} % sales tax</w:t>
             </w:r>
@@ -948,6 +1067,7 @@
                 <w:color w:val="00000A"/>
                 <w:sz w:val="20"/>
                 <w:szCs w:val="20"/>
+                <w:lang w:val="en-US"/>
               </w:rPr>
               <w:t>${invoice.tax}</w:t>
             </w:r>
@@ -979,6 +1099,7 @@
                 <w:color w:val="00000A"/>
                 <w:sz w:val="20"/>
                 <w:szCs w:val="20"/>
+                <w:lang w:val="en-US"/>
               </w:rPr>
               <w:t>${invoice.currency}</w:t>
             </w:r>
@@ -998,7 +1119,9 @@
             <w:pPr>
               <w:pStyle w:val="TableContents"/>
               <w:jc w:val="right"/>
-              <w:rPr/>
+              <w:rPr>
+                <w:lang w:val="en-US"/>
+              </w:rPr>
             </w:pPr>
             <w:r>
               <w:rPr>
@@ -1006,6 +1129,7 @@
                 <w:bCs/>
                 <w:sz w:val="20"/>
                 <w:szCs w:val="20"/>
+                <w:lang w:val="en-US"/>
               </w:rPr>
               <w:t>Total</w:t>
             </w:r>
@@ -1042,7 +1166,7 @@
                 <w:kern w:val="2"/>
                 <w:sz w:val="20"/>
                 <w:szCs w:val="20"/>
-                <w:lang w:val="de-DE" w:eastAsia="zxx" w:bidi="zxx"/>
+                <w:lang w:val="en-US" w:eastAsia="zxx" w:bidi="zxx"/>
               </w:rPr>
               <w:t>${invoice.total}</w:t>
             </w:r>
@@ -1074,6 +1198,7 @@
                 <w:color w:val="00000A"/>
                 <w:sz w:val="20"/>
                 <w:szCs w:val="20"/>
+                <w:lang w:val="en-US"/>
               </w:rPr>
               <w:t>${invoice.currency}</w:t>
             </w:r>
@@ -1084,45 +1209,41 @@
     <w:p>
       <w:pPr>
         <w:pStyle w:val="Normal"/>
-        <w:rPr/>
+        <w:rPr>
+          <w:lang w:val="en-US"/>
+        </w:rPr>
       </w:pPr>
       <w:r>
-        <w:rPr/>
+        <w:rPr>
+          <w:lang w:val="en-US"/>
+        </w:rPr>
       </w:r>
     </w:p>
     <w:p>
       <w:pPr>
         <w:pStyle w:val="Normal"/>
-        <w:rPr/>
+        <w:rPr>
+          <w:lang w:val="en-US"/>
+        </w:rPr>
       </w:pPr>
       <w:r>
-        <w:rPr/>
-        <w:t xml:space="preserve">Please transfer the total amount, within 14 days of receipt of the invoice, to the account below </w:t>
-      </w:r>
-      <w:r>
-        <w:rPr/>
-        <w:t xml:space="preserve">and use the </w:t>
-      </w:r>
-      <w:r>
-        <w:rPr/>
-        <w:t xml:space="preserve">invoice number as </w:t>
-      </w:r>
-      <w:r>
-        <w:rPr/>
-        <w:t>reference</w:t>
-      </w:r>
-      <w:r>
-        <w:rPr/>
-        <w:t>.</w:t>
+        <w:rPr>
+          <w:lang w:val="en-US"/>
+        </w:rPr>
+        <w:t>Please transfer the total amount, within 14 days of receipt of the invoice, to the account below and use the invoice number as reference.</w:t>
       </w:r>
     </w:p>
     <w:p>
       <w:pPr>
         <w:pStyle w:val="Normal"/>
-        <w:rPr/>
+        <w:rPr>
+          <w:lang w:val="en-US"/>
+        </w:rPr>
       </w:pPr>
       <w:r>
-        <w:rPr/>
+        <w:rPr>
+          <w:lang w:val="en-US"/>
+        </w:rPr>
       </w:r>
     </w:p>
     <w:p>
@@ -1142,6 +1263,7 @@
           <w:bCs w:val="false"/>
           <w:sz w:val="20"/>
           <w:szCs w:val="20"/>
+          <w:lang w:val="en-US"/>
         </w:rPr>
         <w:t xml:space="preserve">With kind regards, </w:t>
       </w:r>
@@ -1165,6 +1287,7 @@
           <w:sz w:val="20"/>
           <w:szCs w:val="20"/>
           <w:u w:val="none"/>
+          <w:lang w:val="en-US"/>
         </w:rPr>
         <w:t>${template.company}</w:t>
       </w:r>
@@ -1224,7 +1347,9 @@
             </w:tabs>
             <w:spacing w:before="113" w:after="0"/>
             <w:jc w:val="left"/>
-            <w:rPr/>
+            <w:rPr>
+              <w:lang w:val="en-US"/>
+            </w:rPr>
           </w:pPr>
           <w:r>
             <w:rPr>
@@ -1232,6 +1357,7 @@
               <w:bCs/>
               <w:sz w:val="20"/>
               <w:szCs w:val="20"/>
+              <w:lang w:val="en-US"/>
             </w:rPr>
             <w:t>Address</w:t>
           </w:r>
@@ -1254,7 +1380,9 @@
             </w:tabs>
             <w:spacing w:before="113" w:after="0"/>
             <w:jc w:val="left"/>
-            <w:rPr/>
+            <w:rPr>
+              <w:lang w:val="en-US"/>
+            </w:rPr>
           </w:pPr>
           <w:r>
             <w:rPr>
@@ -1262,6 +1390,7 @@
               <w:bCs/>
               <w:sz w:val="20"/>
               <w:szCs w:val="20"/>
+              <w:lang w:val="en-US"/>
             </w:rPr>
             <w:t>Bank account</w:t>
           </w:r>
@@ -1283,7 +1412,9 @@
               <w:tab w:val="left" w:pos="4695" w:leader="none"/>
             </w:tabs>
             <w:jc w:val="left"/>
-            <w:rPr/>
+            <w:rPr>
+              <w:lang w:val="en-US"/>
+            </w:rPr>
           </w:pPr>
           <w:r>
             <w:rPr>
@@ -1293,6 +1424,7 @@
               <w:sz w:val="20"/>
               <w:szCs w:val="20"/>
               <w:u w:val="none"/>
+              <w:lang w:val="en-US"/>
             </w:rPr>
             <w:t>${template.address}</w:t>
           </w:r>
@@ -1311,7 +1443,9 @@
               <w:tab w:val="left" w:pos="4695" w:leader="none"/>
             </w:tabs>
             <w:jc w:val="left"/>
-            <w:rPr/>
+            <w:rPr>
+              <w:lang w:val="en-US"/>
+            </w:rPr>
           </w:pPr>
           <w:r>
             <w:rPr>
@@ -1320,6 +1454,7 @@
               <w:sz w:val="20"/>
               <w:szCs w:val="20"/>
               <w:u w:val="none"/>
+              <w:lang w:val="en-US"/>
             </w:rPr>
             <w:t>${template.payment_terms}</w:t>
           </w:r>
@@ -1333,12 +1468,14 @@
       <w:rPr>
         <w:sz w:val="4"/>
         <w:szCs w:val="4"/>
+        <w:lang w:val="en-US"/>
       </w:rPr>
     </w:pPr>
     <w:r>
       <w:rPr>
         <w:sz w:val="4"/>
         <w:szCs w:val="4"/>
+        <w:lang w:val="en-US"/>
       </w:rPr>
     </w:r>
   </w:p>
@@ -1369,6 +1506,7 @@
         <w:sz w:val="16"/>
         <w:szCs w:val="16"/>
         <w:u w:val="none"/>
+        <w:lang w:val="en-US"/>
       </w:rPr>
       <w:t>${template.company}</w:t>
     </w:r>
@@ -1581,7 +1719,7 @@
         <w:kern w:val="2"/>
         <w:sz w:val="24"/>
         <w:szCs w:val="24"/>
-        <w:lang w:val="de-DE" w:eastAsia="zxx" w:bidi="zxx"/>
+        <w:lang w:val="en-US" w:eastAsia="zxx" w:bidi="zxx"/>
       </w:rPr>
     </w:rPrDefault>
     <w:pPrDefault>
@@ -1603,7 +1741,7 @@
       <w:kern w:val="2"/>
       <w:sz w:val="20"/>
       <w:szCs w:val="24"/>
-      <w:lang w:val="de-DE" w:eastAsia="zxx" w:bidi="zxx"/>
+      <w:lang w:val="en-US" w:eastAsia="zxx" w:bidi="zxx"/>
     </w:rPr>
   </w:style>
   <w:style w:type="paragraph" w:styleId="Heading1">
@@ -1647,7 +1785,7 @@
     <w:rPr>
       <w:color w:val="800000"/>
       <w:u w:val="single"/>
-      <w:lang w:val="zxx" w:eastAsia="zxx" w:bidi="zxx"/>
+      <w:lang w:eastAsia="zxx" w:bidi="zxx"/>
     </w:rPr>
   </w:style>
   <w:style w:type="paragraph" w:styleId="Heading">

</xml_diff>